<commit_message>
feat(main): add lab-11 files
</commit_message>
<xml_diff>
--- a/labs/lab05/report/report.docx
+++ b/labs/lab05/report/report.docx
@@ -150,6 +150,12 @@
       </w:r>
       <w:r>
         <w:t xml:space="preserve">с основными возможностями разметки Markdown.</w:t>
+      </w:r>
+      <w:r>
+        <w:t xml:space="preserve"> </w:t>
+      </w:r>
+      <w:r>
+        <w:t xml:space="preserve">[1]</w:t>
       </w:r>
     </w:p>
     <w:bookmarkEnd w:id="20"/>
@@ -703,6 +709,51 @@
       </w:r>
     </w:p>
     <w:bookmarkEnd w:id="46"/>
+    <w:bookmarkStart w:id="50" w:name="список-литературы"/>
+    <w:p>
+      <w:pPr>
+        <w:pStyle w:val="Heading1"/>
+      </w:pPr>
+      <w:r>
+        <w:t xml:space="preserve">Список литературы</w:t>
+      </w:r>
+    </w:p>
+    <w:bookmarkStart w:id="49" w:name="refs"/>
+    <w:bookmarkStart w:id="48" w:name="ref-tuis"/>
+    <w:p>
+      <w:pPr>
+        <w:pStyle w:val="Bibliography"/>
+      </w:pPr>
+      <w:r>
+        <w:t xml:space="preserve">1.</w:t>
+      </w:r>
+      <w:r>
+        <w:t xml:space="preserve"> </w:t>
+      </w:r>
+      <w:r>
+        <w:t xml:space="preserve">	</w:t>
+      </w:r>
+      <w:r>
+        <w:t xml:space="preserve">S. K.D.</w:t>
+      </w:r>
+      <w:r>
+        <w:t xml:space="preserve"> </w:t>
+      </w:r>
+      <w:hyperlink r:id="rId47">
+        <w:r>
+          <w:rPr>
+            <w:rStyle w:val="Hyperlink"/>
+          </w:rPr>
+          <w:t xml:space="preserve">Лабораторная работа №5</w:t>
+        </w:r>
+      </w:hyperlink>
+      <w:r>
+        <w:t xml:space="preserve">. RUDN, 2005.</w:t>
+      </w:r>
+    </w:p>
+    <w:bookmarkEnd w:id="48"/>
+    <w:bookmarkEnd w:id="49"/>
+    <w:bookmarkEnd w:id="50"/>
     <w:sectPr/>
   </w:body>
 </w:document>

</xml_diff>